<commit_message>
not using loaders/db any more. trying to save/restore scrollview position but failing.
</commit_message>
<xml_diff>
--- a/docs/x.docx
+++ b/docs/x.docx
@@ -53,11 +53,36 @@
       </w:pPr>
       <w:r>
         <w:rPr/>
+        <w:t>links!</w:t>
       </w:r>
     </w:p>
     <w:p>
       <w:pPr>
         <w:pStyle w:val="style0"/>
+      </w:pPr>
+      <w:r>
+        <w:rPr/>
+        <w:t>Holo theme switching</w:t>
+      </w:r>
+    </w:p>
+    <w:p>
+      <w:pPr>
+        <w:pStyle w:val="style0"/>
+      </w:pPr>
+      <w:r>
+        <w:rPr/>
+      </w:r>
+    </w:p>
+    <w:p>
+      <w:pPr>
+        <w:pStyle w:val="style0"/>
+        <w:jc w:val="left"/>
+        <w:widowControl/>
+        <w:tabs>
+          <w:tab w:leader="none" w:pos="709" w:val="left"/>
+        </w:tabs>
+        <w:suppressAutoHyphens w:val="true"/>
+        <w:spacing w:after="200" w:before="0" w:line="276" w:lineRule="atLeast"/>
       </w:pPr>
       <w:r>
         <w:rPr/>
@@ -90,7 +115,7 @@
       <w:spacing w:after="200" w:before="0" w:line="276" w:lineRule="atLeast"/>
     </w:pPr>
     <w:rPr>
-      <w:color w:val="auto"/>
+      <w:color w:val="00000A"/>
       <w:sz w:val="22"/>
       <w:szCs w:val="22"/>
       <w:rFonts w:ascii="Calibri" w:cs="" w:eastAsia="DejaVu Sans" w:hAnsi="Calibri"/>

</xml_diff>